<commit_message>
adding new solutions and improving recap
</commit_message>
<xml_diff>
--- a/extraOefeningenOplossing/RECAP/BubbleTeaBar/Opgave/PartOne.docx
+++ b/extraOefeningenOplossing/RECAP/BubbleTeaBar/Opgave/PartOne.docx
@@ -223,8 +223,8 @@
         </w:rPr>
       </w:pPr>
       <w:r>
-        <w:object w:dxaOrig="5868" w:dyaOrig="4212">
-          <v:rect xmlns:o="urn:schemas-microsoft-com:office:office" xmlns:v="urn:schemas-microsoft-com:vml" id="rectole0000000000" style="width:293.400000pt;height:210.600000pt" o:preferrelative="t" o:ole="">
+        <w:object w:dxaOrig="5932" w:dyaOrig="4272">
+          <v:rect xmlns:o="urn:schemas-microsoft-com:office:office" xmlns:v="urn:schemas-microsoft-com:vml" id="rectole0000000000" style="width:296.600000pt;height:213.600000pt" o:preferrelative="t" o:ole="">
             <o:lock v:ext="edit"/>
             <v:imagedata xmlns:r="http://schemas.openxmlformats.org/officeDocument/2006/relationships" r:id="docRId1" o:title=""/>
           </v:rect>
@@ -662,8 +662,8 @@
         </w:rPr>
       </w:pPr>
       <w:r>
-        <w:object w:dxaOrig="8747" w:dyaOrig="5487">
-          <v:rect xmlns:o="urn:schemas-microsoft-com:office:office" xmlns:v="urn:schemas-microsoft-com:vml" id="rectole0000000001" style="width:437.350000pt;height:274.350000pt" o:preferrelative="t" o:ole="">
+        <w:object w:dxaOrig="8848" w:dyaOrig="5547">
+          <v:rect xmlns:o="urn:schemas-microsoft-com:office:office" xmlns:v="urn:schemas-microsoft-com:vml" id="rectole0000000001" style="width:442.400000pt;height:277.350000pt" o:preferrelative="t" o:ole="">
             <o:lock v:ext="edit"/>
             <v:imagedata xmlns:r="http://schemas.openxmlformats.org/officeDocument/2006/relationships" r:id="docRId3" o:title=""/>
           </v:rect>
@@ -1399,8 +1399,8 @@
         </w:rPr>
       </w:pPr>
       <w:r>
-        <w:object w:dxaOrig="8585" w:dyaOrig="4474">
-          <v:rect xmlns:o="urn:schemas-microsoft-com:office:office" xmlns:v="urn:schemas-microsoft-com:vml" id="rectole0000000002" style="width:429.250000pt;height:223.700000pt" o:preferrelative="t" o:ole="">
+        <w:object w:dxaOrig="8685" w:dyaOrig="4535">
+          <v:rect xmlns:o="urn:schemas-microsoft-com:office:office" xmlns:v="urn:schemas-microsoft-com:vml" id="rectole0000000002" style="width:434.250000pt;height:226.750000pt" o:preferrelative="t" o:ole="">
             <o:lock v:ext="edit"/>
             <v:imagedata xmlns:r="http://schemas.openxmlformats.org/officeDocument/2006/relationships" r:id="docRId5" o:title=""/>
           </v:rect>
@@ -1854,8 +1854,8 @@
         </w:rPr>
       </w:pPr>
       <w:r>
-        <w:object w:dxaOrig="8463" w:dyaOrig="4110">
-          <v:rect xmlns:o="urn:schemas-microsoft-com:office:office" xmlns:v="urn:schemas-microsoft-com:vml" id="rectole0000000003" style="width:423.150000pt;height:205.500000pt" o:preferrelative="t" o:ole="">
+        <w:object w:dxaOrig="8564" w:dyaOrig="4170">
+          <v:rect xmlns:o="urn:schemas-microsoft-com:office:office" xmlns:v="urn:schemas-microsoft-com:vml" id="rectole0000000003" style="width:428.200000pt;height:208.500000pt" o:preferrelative="t" o:ole="">
             <o:lock v:ext="edit"/>
             <v:imagedata xmlns:r="http://schemas.openxmlformats.org/officeDocument/2006/relationships" r:id="docRId7" o:title=""/>
           </v:rect>
@@ -2127,28 +2127,7 @@
           <w:shd w:fill="auto" w:val="clear"/>
         </w:rPr>
         <w:tab/>
-      </w:r>
-      <w:r>
-        <w:rPr>
-          <w:rFonts w:ascii="Consolas" w:hAnsi="Consolas" w:cs="Consolas" w:eastAsia="Consolas"/>
-          <w:color w:val="000000"/>
-          <w:spacing w:val="0"/>
-          <w:position w:val="0"/>
-          <w:sz w:val="20"/>
-          <w:shd w:fill="auto" w:val="clear"/>
-        </w:rPr>
-        <w:t xml:space="preserve">Add</w:t>
-      </w:r>
-      <w:r>
-        <w:rPr>
-          <w:rFonts w:ascii="Consolas" w:hAnsi="Consolas" w:cs="Consolas" w:eastAsia="Consolas"/>
-          <w:color w:val="000000"/>
-          <w:spacing w:val="0"/>
-          <w:position w:val="0"/>
-          <w:sz w:val="20"/>
-          <w:shd w:fill="auto" w:val="clear"/>
-        </w:rPr>
-        <w:t xml:space="preserve">ing Cinamon to the boil</w:t>
+        <w:t xml:space="preserve">Adding Cinamon to the boil</w:t>
       </w:r>
     </w:p>
     <w:p>
@@ -2414,8 +2393,8 @@
         </w:rPr>
       </w:pPr>
       <w:r>
-        <w:object w:dxaOrig="8640" w:dyaOrig="5339">
-          <v:rect xmlns:o="urn:schemas-microsoft-com:office:office" xmlns:v="urn:schemas-microsoft-com:vml" id="rectole0000000004" style="width:432.000000pt;height:266.950000pt" o:preferrelative="t" o:ole="">
+        <w:object w:dxaOrig="8747" w:dyaOrig="5406">
+          <v:rect xmlns:o="urn:schemas-microsoft-com:office:office" xmlns:v="urn:schemas-microsoft-com:vml" id="rectole0000000004" style="width:437.350000pt;height:270.300000pt" o:preferrelative="t" o:ole="">
             <o:lock v:ext="edit"/>
             <v:imagedata xmlns:r="http://schemas.openxmlformats.org/officeDocument/2006/relationships" r:id="docRId9" o:title=""/>
           </v:rect>
@@ -2566,18 +2545,7 @@
           <w:sz w:val="20"/>
           <w:shd w:fill="auto" w:val="clear"/>
         </w:rPr>
-        <w:t xml:space="preserve">winst </w:t>
-      </w:r>
-      <w:r>
-        <w:rPr>
-          <w:rFonts w:ascii="Consolas" w:hAnsi="Consolas" w:cs="Consolas" w:eastAsia="Consolas"/>
-          <w:color w:val="000000"/>
-          <w:spacing w:val="0"/>
-          <w:position w:val="0"/>
-          <w:sz w:val="20"/>
-          <w:shd w:fill="auto" w:val="clear"/>
-        </w:rPr>
-        <w:t xml:space="preserve">12.600000000000001</w:t>
+        <w:t xml:space="preserve">winst 12.600000000000001</w:t>
       </w:r>
     </w:p>
     <w:p>
@@ -2603,18 +2571,7 @@
           <w:sz w:val="20"/>
           <w:shd w:fill="auto" w:val="clear"/>
         </w:rPr>
-        <w:t xml:space="preserve">winst geformat </w:t>
-      </w:r>
-      <w:r>
-        <w:rPr>
-          <w:rFonts w:ascii="Consolas" w:hAnsi="Consolas" w:cs="Consolas" w:eastAsia="Consolas"/>
-          <w:color w:val="000000"/>
-          <w:spacing w:val="0"/>
-          <w:position w:val="0"/>
-          <w:sz w:val="20"/>
-          <w:shd w:fill="auto" w:val="clear"/>
-        </w:rPr>
-        <w:t xml:space="preserve">12.60</w:t>
+        <w:t xml:space="preserve">winst geformat 12.60</w:t>
       </w:r>
     </w:p>
     <w:p>
@@ -2951,8 +2908,8 @@
         </w:rPr>
       </w:pPr>
       <w:r>
-        <w:object w:dxaOrig="8640" w:dyaOrig="6995">
-          <v:rect xmlns:o="urn:schemas-microsoft-com:office:office" xmlns:v="urn:schemas-microsoft-com:vml" id="rectole0000000005" style="width:432.000000pt;height:349.750000pt" o:preferrelative="t" o:ole="">
+        <w:object w:dxaOrig="8747" w:dyaOrig="7086">
+          <v:rect xmlns:o="urn:schemas-microsoft-com:office:office" xmlns:v="urn:schemas-microsoft-com:vml" id="rectole0000000005" style="width:437.350000pt;height:354.300000pt" o:preferrelative="t" o:ole="">
             <o:lock v:ext="edit"/>
             <v:imagedata xmlns:r="http://schemas.openxmlformats.org/officeDocument/2006/relationships" r:id="docRId11" o:title=""/>
           </v:rect>
@@ -3053,18 +3010,7 @@
         </w:rPr>
         <w:tab/>
         <w:tab/>
-        <w:t xml:space="preserve">Ticket </w:t>
-      </w:r>
-      <w:r>
-        <w:rPr>
-          <w:rFonts w:ascii="Consolas" w:hAnsi="Consolas" w:cs="Consolas" w:eastAsia="Consolas"/>
-          <w:color w:val="000000"/>
-          <w:spacing w:val="0"/>
-          <w:position w:val="0"/>
-          <w:sz w:val="20"/>
-          <w:shd w:fill="auto" w:val="clear"/>
-        </w:rPr>
-        <w:t xml:space="preserve">0</w:t>
+        <w:t xml:space="preserve">Ticket 0</w:t>
       </w:r>
     </w:p>
     <w:p>
@@ -3404,8 +3350,8 @@
         </w:rPr>
       </w:pPr>
       <w:r>
-        <w:object w:dxaOrig="2615" w:dyaOrig="3263">
-          <v:rect xmlns:o="urn:schemas-microsoft-com:office:office" xmlns:v="urn:schemas-microsoft-com:vml" id="rectole0000000006" style="width:130.750000pt;height:163.150000pt" o:preferrelative="t" o:ole="">
+        <w:object w:dxaOrig="2652" w:dyaOrig="3300">
+          <v:rect xmlns:o="urn:schemas-microsoft-com:office:office" xmlns:v="urn:schemas-microsoft-com:vml" id="rectole0000000006" style="width:132.600000pt;height:165.000000pt" o:preferrelative="t" o:ole="">
             <o:lock v:ext="edit"/>
             <v:imagedata xmlns:r="http://schemas.openxmlformats.org/officeDocument/2006/relationships" r:id="docRId13" o:title=""/>
           </v:rect>
@@ -3833,18 +3779,7 @@
           <w:sz w:val="20"/>
           <w:shd w:fill="auto" w:val="clear"/>
         </w:rPr>
-        <w:t xml:space="preserve">We gaan nu BubbleTeas gaan maken op basis van een List van Ingrediënten. We gaan er ook voor zorgen dat onze thee kan gedornken worden. </w:t>
-      </w:r>
-      <w:r>
-        <w:rPr>
-          <w:rFonts w:ascii="Calibri" w:hAnsi="Calibri" w:cs="Calibri" w:eastAsia="Calibri"/>
-          <w:color w:val="000000"/>
-          <w:spacing w:val="0"/>
-          <w:position w:val="0"/>
-          <w:sz w:val="20"/>
-          <w:shd w:fill="auto" w:val="clear"/>
-        </w:rPr>
-        <w:t xml:space="preserve">eg hiervoor een Drink methode toe aan onze BubbleTea en roep hierin een aangeppaste toString methode zoat we dat we al onze tea mooi kunnen afprinten.</w:t>
+        <w:t xml:space="preserve">We gaan nu BubbleTeas gaan maken op basis van een List van Ingrediënten. We gaan er ook voor zorgen dat onze thee kan gedornken worden. eg hiervoor een Drink methode toe aan onze BubbleTea en roep hierin een aangeppaste toString methode zoat we dat we al onze tea mooi kunnen afprinten.</w:t>
       </w:r>
     </w:p>
     <w:p>
@@ -3863,8 +3798,8 @@
         </w:rPr>
       </w:pPr>
       <w:r>
-        <w:object w:dxaOrig="6905" w:dyaOrig="3969">
-          <v:rect xmlns:o="urn:schemas-microsoft-com:office:office" xmlns:v="urn:schemas-microsoft-com:vml" id="rectole0000000007" style="width:345.250000pt;height:198.450000pt" o:preferrelative="t" o:ole="">
+        <w:object w:dxaOrig="6985" w:dyaOrig="4008">
+          <v:rect xmlns:o="urn:schemas-microsoft-com:office:office" xmlns:v="urn:schemas-microsoft-com:vml" id="rectole0000000007" style="width:349.250000pt;height:200.400000pt" o:preferrelative="t" o:ole="">
             <o:lock v:ext="edit"/>
             <v:imagedata xmlns:r="http://schemas.openxmlformats.org/officeDocument/2006/relationships" r:id="docRId15" o:title=""/>
           </v:rect>
@@ -4093,8 +4028,8 @@
         </w:rPr>
       </w:pPr>
       <w:r>
-        <w:object w:dxaOrig="8524" w:dyaOrig="6843">
-          <v:rect xmlns:o="urn:schemas-microsoft-com:office:office" xmlns:v="urn:schemas-microsoft-com:vml" id="rectole0000000008" style="width:426.200000pt;height:342.150000pt" o:preferrelative="t" o:ole="">
+        <w:object w:dxaOrig="8625" w:dyaOrig="6924">
+          <v:rect xmlns:o="urn:schemas-microsoft-com:office:office" xmlns:v="urn:schemas-microsoft-com:vml" id="rectole0000000008" style="width:431.250000pt;height:346.200000pt" o:preferrelative="t" o:ole="">
             <o:lock v:ext="edit"/>
             <v:imagedata xmlns:r="http://schemas.openxmlformats.org/officeDocument/2006/relationships" r:id="docRId17" o:title=""/>
           </v:rect>
@@ -4410,8 +4345,8 @@
         </w:rPr>
       </w:pPr>
       <w:r>
-        <w:object w:dxaOrig="8640" w:dyaOrig="7295">
-          <v:rect xmlns:o="urn:schemas-microsoft-com:office:office" xmlns:v="urn:schemas-microsoft-com:vml" id="rectole0000000009" style="width:432.000000pt;height:364.750000pt" o:preferrelative="t" o:ole="">
+        <w:object w:dxaOrig="8747" w:dyaOrig="7390">
+          <v:rect xmlns:o="urn:schemas-microsoft-com:office:office" xmlns:v="urn:schemas-microsoft-com:vml" id="rectole0000000009" style="width:437.350000pt;height:369.500000pt" o:preferrelative="t" o:ole="">
             <o:lock v:ext="edit"/>
             <v:imagedata xmlns:r="http://schemas.openxmlformats.org/officeDocument/2006/relationships" r:id="docRId19" o:title=""/>
           </v:rect>
@@ -4878,8 +4813,8 @@
         </w:rPr>
       </w:pPr>
       <w:r>
-        <w:object w:dxaOrig="8640" w:dyaOrig="5244">
-          <v:rect xmlns:o="urn:schemas-microsoft-com:office:office" xmlns:v="urn:schemas-microsoft-com:vml" id="rectole0000000010" style="width:432.000000pt;height:262.200000pt" o:preferrelative="t" o:ole="">
+        <w:object w:dxaOrig="8747" w:dyaOrig="5304">
+          <v:rect xmlns:o="urn:schemas-microsoft-com:office:office" xmlns:v="urn:schemas-microsoft-com:vml" id="rectole0000000010" style="width:437.350000pt;height:265.200000pt" o:preferrelative="t" o:ole="">
             <o:lock v:ext="edit"/>
             <v:imagedata xmlns:r="http://schemas.openxmlformats.org/officeDocument/2006/relationships" r:id="docRId21" o:title=""/>
           </v:rect>
@@ -5247,8 +5182,8 @@
         </w:rPr>
       </w:pPr>
       <w:r>
-        <w:object w:dxaOrig="8747" w:dyaOrig="4899">
-          <v:rect xmlns:o="urn:schemas-microsoft-com:office:office" xmlns:v="urn:schemas-microsoft-com:vml" id="rectole0000000011" style="width:437.350000pt;height:244.950000pt" o:preferrelative="t" o:ole="">
+        <w:object w:dxaOrig="8848" w:dyaOrig="4960">
+          <v:rect xmlns:o="urn:schemas-microsoft-com:office:office" xmlns:v="urn:schemas-microsoft-com:vml" id="rectole0000000011" style="width:442.400000pt;height:248.000000pt" o:preferrelative="t" o:ole="">
             <o:lock v:ext="edit"/>
             <v:imagedata xmlns:r="http://schemas.openxmlformats.org/officeDocument/2006/relationships" r:id="docRId23" o:title=""/>
           </v:rect>
@@ -5395,8 +5330,8 @@
         </w:rPr>
       </w:pPr>
       <w:r>
-        <w:object w:dxaOrig="3551" w:dyaOrig="1656">
-          <v:rect xmlns:o="urn:schemas-microsoft-com:office:office" xmlns:v="urn:schemas-microsoft-com:vml" id="rectole0000000012" style="width:177.550000pt;height:82.800000pt" o:preferrelative="t" o:ole="">
+        <w:object w:dxaOrig="3603" w:dyaOrig="1680">
+          <v:rect xmlns:o="urn:schemas-microsoft-com:office:office" xmlns:v="urn:schemas-microsoft-com:vml" id="rectole0000000012" style="width:180.150000pt;height:84.000000pt" o:preferrelative="t" o:ole="">
             <o:lock v:ext="edit"/>
             <v:imagedata xmlns:r="http://schemas.openxmlformats.org/officeDocument/2006/relationships" r:id="docRId25" o:title=""/>
           </v:rect>
@@ -5667,9 +5602,24 @@
           <w:shd w:fill="auto" w:val="clear"/>
         </w:rPr>
       </w:pPr>
-      <w:r>
-        <w:object w:dxaOrig="8747" w:dyaOrig="3644">
-          <v:rect xmlns:o="urn:schemas-microsoft-com:office:office" xmlns:v="urn:schemas-microsoft-com:vml" id="rectole0000000013" style="width:437.350000pt;height:182.200000pt" o:preferrelative="t" o:ole="">
+    </w:p>
+    <w:p>
+      <w:pPr>
+        <w:spacing w:before="0" w:after="0" w:line="240"/>
+        <w:ind w:right="0" w:left="0" w:firstLine="0"/>
+        <w:jc w:val="left"/>
+        <w:rPr>
+          <w:rFonts w:ascii="Calibri" w:hAnsi="Calibri" w:cs="Calibri" w:eastAsia="Calibri"/>
+          <w:color w:val="000000"/>
+          <w:spacing w:val="0"/>
+          <w:position w:val="0"/>
+          <w:sz w:val="20"/>
+          <w:shd w:fill="auto" w:val="clear"/>
+        </w:rPr>
+      </w:pPr>
+      <w:r>
+        <w:object w:dxaOrig="8640" w:dyaOrig="3263">
+          <v:rect xmlns:o="urn:schemas-microsoft-com:office:office" xmlns:v="urn:schemas-microsoft-com:vml" id="rectole0000000013" style="width:432.000000pt;height:163.150000pt" o:preferrelative="t" o:ole="">
             <o:lock v:ext="edit"/>
             <v:imagedata xmlns:r="http://schemas.openxmlformats.org/officeDocument/2006/relationships" r:id="docRId27" o:title=""/>
           </v:rect>
@@ -6051,6 +6001,36 @@
         </w:rPr>
         <w:tab/>
       </w:r>
+    </w:p>
+    <w:p>
+      <w:pPr>
+        <w:spacing w:before="0" w:after="0" w:line="240"/>
+        <w:ind w:right="0" w:left="0" w:firstLine="0"/>
+        <w:jc w:val="left"/>
+        <w:rPr>
+          <w:rFonts w:ascii="Calibri" w:hAnsi="Calibri" w:cs="Calibri" w:eastAsia="Calibri"/>
+          <w:color w:val="000000"/>
+          <w:spacing w:val="0"/>
+          <w:position w:val="0"/>
+          <w:sz w:val="20"/>
+          <w:shd w:fill="auto" w:val="clear"/>
+        </w:rPr>
+      </w:pPr>
+    </w:p>
+    <w:p>
+      <w:pPr>
+        <w:spacing w:before="0" w:after="0" w:line="240"/>
+        <w:ind w:right="0" w:left="0" w:firstLine="0"/>
+        <w:jc w:val="left"/>
+        <w:rPr>
+          <w:rFonts w:ascii="Calibri" w:hAnsi="Calibri" w:cs="Calibri" w:eastAsia="Calibri"/>
+          <w:color w:val="000000"/>
+          <w:spacing w:val="0"/>
+          <w:position w:val="0"/>
+          <w:sz w:val="20"/>
+          <w:shd w:fill="auto" w:val="clear"/>
+        </w:rPr>
+      </w:pPr>
     </w:p>
   </w:body>
 </w:document>

</xml_diff>